<commit_message>
realizando a criação do banco de dados e criação do projeto no intelij, banco de dados funcionou!
</commit_message>
<xml_diff>
--- a/O Churrasco do Zé - Tema Jogo.docx
+++ b/O Churrasco do Zé - Tema Jogo.docx
@@ -105,160 +105,25 @@
           <w:szCs w:val="24"/>
           <w:lang w:eastAsia="pt-BR"/>
         </w:rPr>
-        <w:t xml:space="preserve">: Zé está preparando um churrasco para os amigos. Ele precisa de </w:t>
-      </w:r>
-      <w:r>
-        <w:rPr>
-          <w:rFonts w:ascii="Times New Roman" w:eastAsia="Times New Roman" w:hAnsi="Times New Roman" w:cs="Times New Roman"/>
+        <w:t xml:space="preserve">: </w:t>
+      </w:r>
+      <w:r>
+        <w:t xml:space="preserve">Zé está preparando um churrasco para os amigos. Ele já tem uma churrasqueira pronta com carvão, mas precisa comprar a carne, o fósforo e a cerveja. Há um grande </w:t>
+      </w:r>
+      <w:r>
+        <w:rPr>
           <w:color w:val="0070C0"/>
-          <w:sz w:val="24"/>
-          <w:szCs w:val="24"/>
-          <w:lang w:eastAsia="pt-BR"/>
-        </w:rPr>
-        <w:t>CARVÃO</w:t>
-      </w:r>
-      <w:r>
-        <w:rPr>
-          <w:rFonts w:ascii="Times New Roman" w:eastAsia="Times New Roman" w:hAnsi="Times New Roman" w:cs="Times New Roman"/>
-          <w:sz w:val="24"/>
-          <w:szCs w:val="24"/>
-          <w:lang w:eastAsia="pt-BR"/>
-        </w:rPr>
-        <w:t xml:space="preserve">, </w:t>
-      </w:r>
-      <w:r>
-        <w:rPr>
-          <w:rFonts w:ascii="Times New Roman" w:eastAsia="Times New Roman" w:hAnsi="Times New Roman" w:cs="Times New Roman"/>
+        </w:rPr>
+        <w:t>MERCADO</w:t>
+      </w:r>
+      <w:r>
+        <w:rPr>
           <w:color w:val="0070C0"/>
-          <w:sz w:val="24"/>
-          <w:szCs w:val="24"/>
-          <w:lang w:eastAsia="pt-BR"/>
-        </w:rPr>
-        <w:t>CARNE</w:t>
-      </w:r>
-      <w:r>
-        <w:rPr>
-          <w:rFonts w:ascii="Times New Roman" w:eastAsia="Times New Roman" w:hAnsi="Times New Roman" w:cs="Times New Roman"/>
-          <w:color w:val="0070C0"/>
-          <w:sz w:val="24"/>
-          <w:szCs w:val="24"/>
-          <w:lang w:eastAsia="pt-BR"/>
-        </w:rPr>
-        <w:t>, FÓSFORO</w:t>
-      </w:r>
-      <w:r>
-        <w:rPr>
-          <w:rFonts w:ascii="Times New Roman" w:eastAsia="Times New Roman" w:hAnsi="Times New Roman" w:cs="Times New Roman"/>
-          <w:color w:val="0070C0"/>
-          <w:sz w:val="24"/>
-          <w:szCs w:val="24"/>
-          <w:lang w:eastAsia="pt-BR"/>
         </w:rPr>
         <w:t xml:space="preserve"> </w:t>
       </w:r>
       <w:r>
-        <w:rPr>
-          <w:rFonts w:ascii="Times New Roman" w:eastAsia="Times New Roman" w:hAnsi="Times New Roman" w:cs="Times New Roman"/>
-          <w:sz w:val="24"/>
-          <w:szCs w:val="24"/>
-          <w:lang w:eastAsia="pt-BR"/>
-        </w:rPr>
-        <w:t xml:space="preserve">e </w:t>
-      </w:r>
-      <w:r>
-        <w:rPr>
-          <w:rFonts w:ascii="Times New Roman" w:eastAsia="Times New Roman" w:hAnsi="Times New Roman" w:cs="Times New Roman"/>
-          <w:color w:val="0070C0"/>
-          <w:sz w:val="24"/>
-          <w:szCs w:val="24"/>
-          <w:lang w:eastAsia="pt-BR"/>
-        </w:rPr>
-        <w:t>CERVEJA</w:t>
-      </w:r>
-      <w:r>
-        <w:rPr>
-          <w:rFonts w:ascii="Times New Roman" w:eastAsia="Times New Roman" w:hAnsi="Times New Roman" w:cs="Times New Roman"/>
-          <w:sz w:val="24"/>
-          <w:szCs w:val="24"/>
-          <w:lang w:eastAsia="pt-BR"/>
-        </w:rPr>
-        <w:t xml:space="preserve">. Há uma </w:t>
-      </w:r>
-      <w:r>
-        <w:rPr>
-          <w:rFonts w:ascii="Times New Roman" w:eastAsia="Times New Roman" w:hAnsi="Times New Roman" w:cs="Times New Roman"/>
-          <w:color w:val="0070C0"/>
-          <w:sz w:val="24"/>
-          <w:szCs w:val="24"/>
-          <w:lang w:eastAsia="pt-BR"/>
-        </w:rPr>
-        <w:t>CHURRASQUEIRA</w:t>
-      </w:r>
-      <w:r>
-        <w:rPr>
-          <w:rFonts w:ascii="Times New Roman" w:eastAsia="Times New Roman" w:hAnsi="Times New Roman" w:cs="Times New Roman"/>
-          <w:color w:val="0070C0"/>
-          <w:sz w:val="24"/>
-          <w:szCs w:val="24"/>
-          <w:lang w:eastAsia="pt-BR"/>
-        </w:rPr>
-        <w:t xml:space="preserve"> </w:t>
-      </w:r>
-      <w:r>
-        <w:rPr>
-          <w:rFonts w:ascii="Times New Roman" w:eastAsia="Times New Roman" w:hAnsi="Times New Roman" w:cs="Times New Roman"/>
-          <w:sz w:val="24"/>
-          <w:szCs w:val="24"/>
-          <w:lang w:eastAsia="pt-BR"/>
-        </w:rPr>
-        <w:t>na casa</w:t>
-      </w:r>
-      <w:r>
-        <w:rPr>
-          <w:rFonts w:ascii="Times New Roman" w:eastAsia="Times New Roman" w:hAnsi="Times New Roman" w:cs="Times New Roman"/>
-          <w:sz w:val="24"/>
-          <w:szCs w:val="24"/>
-          <w:lang w:eastAsia="pt-BR"/>
-        </w:rPr>
-        <w:t xml:space="preserve"> e um </w:t>
-      </w:r>
-      <w:r>
-        <w:rPr>
-          <w:rFonts w:ascii="Times New Roman" w:eastAsia="Times New Roman" w:hAnsi="Times New Roman" w:cs="Times New Roman"/>
-          <w:color w:val="0070C0"/>
-          <w:sz w:val="24"/>
-          <w:szCs w:val="24"/>
-          <w:lang w:eastAsia="pt-BR"/>
-        </w:rPr>
-        <w:t>MERCADO</w:t>
-      </w:r>
-      <w:r>
-        <w:rPr>
-          <w:rFonts w:ascii="Times New Roman" w:eastAsia="Times New Roman" w:hAnsi="Times New Roman" w:cs="Times New Roman"/>
-          <w:color w:val="0070C0"/>
-          <w:sz w:val="24"/>
-          <w:szCs w:val="24"/>
-          <w:lang w:eastAsia="pt-BR"/>
-        </w:rPr>
-        <w:t xml:space="preserve"> </w:t>
-      </w:r>
-      <w:r>
-        <w:rPr>
-          <w:rFonts w:ascii="Times New Roman" w:eastAsia="Times New Roman" w:hAnsi="Times New Roman" w:cs="Times New Roman"/>
-          <w:sz w:val="24"/>
-          <w:szCs w:val="24"/>
-          <w:lang w:eastAsia="pt-BR"/>
-        </w:rPr>
-        <w:t>na esquina</w:t>
-      </w:r>
-      <w:r>
-        <w:rPr>
-          <w:rFonts w:ascii="Times New Roman" w:eastAsia="Times New Roman" w:hAnsi="Times New Roman" w:cs="Times New Roman"/>
-          <w:sz w:val="24"/>
-          <w:szCs w:val="24"/>
-          <w:lang w:eastAsia="pt-BR"/>
-        </w:rPr>
-        <w:t>.</w:t>
+        <w:t>na esquina que pode fornecer tudo o que falta. Não se esqueça de pegar os fósforos para acender a churrasqueira.</w:t>
       </w:r>
     </w:p>
     <w:p>
@@ -275,6 +140,7 @@
           <w:lang w:eastAsia="pt-BR"/>
         </w:rPr>
       </w:pPr>
+      <w:proofErr w:type="spellStart"/>
       <w:r>
         <w:rPr>
           <w:rFonts w:ascii="Times New Roman" w:eastAsia="Times New Roman" w:hAnsi="Times New Roman" w:cs="Times New Roman"/>
@@ -286,6 +152,7 @@
         </w:rPr>
         <w:t>Opções</w:t>
       </w:r>
+      <w:proofErr w:type="spellEnd"/>
       <w:r>
         <w:rPr>
           <w:rFonts w:ascii="Times New Roman" w:eastAsia="Times New Roman" w:hAnsi="Times New Roman" w:cs="Times New Roman"/>
@@ -585,7 +452,7 @@
           <w:szCs w:val="20"/>
           <w:lang w:eastAsia="pt-BR"/>
         </w:rPr>
-        <w:t>CHURRASQUEIRA</w:t>
+        <w:t>MERCADO</w:t>
       </w:r>
       <w:r>
         <w:rPr>
@@ -616,7 +483,22 @@
           <w:szCs w:val="24"/>
           <w:lang w:eastAsia="pt-BR"/>
         </w:rPr>
-        <w:t>"Uma churrasqueira grande, perfeita para um churrasco. Só falta o carvão e acendê-la."</w:t>
+        <w:t>"</w:t>
+      </w:r>
+      <w:r>
+        <w:t xml:space="preserve"> </w:t>
+      </w:r>
+      <w:r>
+        <w:t>Um grande mercado na esquina, com uma variedade de produtos. Perfeito para encontrar tudo o que falta para o churrasco.</w:t>
+      </w:r>
+      <w:r>
+        <w:rPr>
+          <w:rFonts w:ascii="Times New Roman" w:eastAsia="Times New Roman" w:hAnsi="Times New Roman" w:cs="Times New Roman"/>
+          <w:sz w:val="24"/>
+          <w:szCs w:val="24"/>
+          <w:lang w:eastAsia="pt-BR"/>
+        </w:rPr>
+        <w:t>"</w:t>
       </w:r>
     </w:p>
     <w:p>
@@ -643,7 +525,7 @@
           <w:szCs w:val="20"/>
           <w:lang w:eastAsia="pt-BR"/>
         </w:rPr>
-        <w:t xml:space="preserve">CHECK </w:t>
+        <w:t xml:space="preserve">USE </w:t>
       </w:r>
       <w:r>
         <w:rPr>
@@ -659,52 +541,6 @@
       </w:r>
       <w:r>
         <w:rPr>
-          <w:rFonts w:ascii="Times New Roman" w:eastAsia="Times New Roman" w:hAnsi="Times New Roman" w:cs="Times New Roman"/>
-          <w:b/>
-          <w:bCs/>
-          <w:color w:val="00B050"/>
-          <w:sz w:val="24"/>
-          <w:szCs w:val="24"/>
-          <w:lang w:eastAsia="pt-BR"/>
-        </w:rPr>
-        <w:t>:</w:t>
-      </w:r>
-      <w:r>
-        <w:rPr>
-          <w:rFonts w:ascii="Times New Roman" w:eastAsia="Times New Roman" w:hAnsi="Times New Roman" w:cs="Times New Roman"/>
-          <w:color w:val="00B050"/>
-          <w:sz w:val="24"/>
-          <w:szCs w:val="24"/>
-          <w:lang w:eastAsia="pt-BR"/>
-        </w:rPr>
-        <w:t xml:space="preserve"> </w:t>
-      </w:r>
-      <w:r>
-        <w:rPr>
-          <w:rFonts w:ascii="Times New Roman" w:eastAsia="Times New Roman" w:hAnsi="Times New Roman" w:cs="Times New Roman"/>
-          <w:sz w:val="24"/>
-          <w:szCs w:val="24"/>
-          <w:lang w:eastAsia="pt-BR"/>
-        </w:rPr>
-        <w:t>"O mercado está logo ali, você pode comprar o que falta."</w:t>
-      </w:r>
-    </w:p>
-    <w:p>
-      <w:pPr>
-        <w:numPr>
-          <w:ilvl w:val="1"/>
-          <w:numId w:val="7"/>
-        </w:numPr>
-        <w:spacing w:before="100" w:beforeAutospacing="1" w:after="100" w:afterAutospacing="1" w:line="240" w:lineRule="auto"/>
-        <w:rPr>
-          <w:rFonts w:ascii="Times New Roman" w:eastAsia="Times New Roman" w:hAnsi="Times New Roman" w:cs="Times New Roman"/>
-          <w:sz w:val="24"/>
-          <w:szCs w:val="24"/>
-          <w:lang w:eastAsia="pt-BR"/>
-        </w:rPr>
-      </w:pPr>
-      <w:r>
-        <w:rPr>
           <w:rFonts w:ascii="Courier New" w:eastAsia="Times New Roman" w:hAnsi="Courier New" w:cs="Courier New"/>
           <w:b/>
           <w:bCs/>
@@ -713,30 +549,6 @@
           <w:szCs w:val="20"/>
           <w:lang w:eastAsia="pt-BR"/>
         </w:rPr>
-        <w:t xml:space="preserve">CHECK </w:t>
-      </w:r>
-      <w:r>
-        <w:rPr>
-          <w:rFonts w:ascii="Courier New" w:eastAsia="Times New Roman" w:hAnsi="Courier New" w:cs="Courier New"/>
-          <w:b/>
-          <w:bCs/>
-          <w:color w:val="0070C0"/>
-          <w:sz w:val="20"/>
-          <w:szCs w:val="20"/>
-          <w:lang w:eastAsia="pt-BR"/>
-        </w:rPr>
-        <w:t>CARVÃO</w:t>
-      </w:r>
-      <w:r>
-        <w:rPr>
-          <w:rFonts w:ascii="Courier New" w:eastAsia="Times New Roman" w:hAnsi="Courier New" w:cs="Courier New"/>
-          <w:b/>
-          <w:bCs/>
-          <w:color w:val="00B050"/>
-          <w:sz w:val="20"/>
-          <w:szCs w:val="20"/>
-          <w:lang w:eastAsia="pt-BR"/>
-        </w:rPr>
         <w:t>:</w:t>
       </w:r>
       <w:r>
@@ -746,250 +558,6 @@
           <w:szCs w:val="24"/>
           <w:lang w:eastAsia="pt-BR"/>
         </w:rPr>
-        <w:t xml:space="preserve"> "Um saco de carvão. Essencial para acender a churrasqueira e preparar o churrasco."</w:t>
-      </w:r>
-    </w:p>
-    <w:p>
-      <w:pPr>
-        <w:numPr>
-          <w:ilvl w:val="1"/>
-          <w:numId w:val="7"/>
-        </w:numPr>
-        <w:spacing w:before="100" w:beforeAutospacing="1" w:after="100" w:afterAutospacing="1" w:line="240" w:lineRule="auto"/>
-        <w:rPr>
-          <w:rFonts w:ascii="Times New Roman" w:eastAsia="Times New Roman" w:hAnsi="Times New Roman" w:cs="Times New Roman"/>
-          <w:sz w:val="24"/>
-          <w:szCs w:val="24"/>
-          <w:lang w:eastAsia="pt-BR"/>
-        </w:rPr>
-      </w:pPr>
-      <w:r>
-        <w:rPr>
-          <w:rFonts w:ascii="Courier New" w:eastAsia="Times New Roman" w:hAnsi="Courier New" w:cs="Courier New"/>
-          <w:b/>
-          <w:bCs/>
-          <w:color w:val="00B050"/>
-          <w:sz w:val="20"/>
-          <w:szCs w:val="20"/>
-          <w:lang w:eastAsia="pt-BR"/>
-        </w:rPr>
-        <w:t xml:space="preserve">CHECK </w:t>
-      </w:r>
-      <w:r>
-        <w:rPr>
-          <w:rFonts w:ascii="Courier New" w:eastAsia="Times New Roman" w:hAnsi="Courier New" w:cs="Courier New"/>
-          <w:b/>
-          <w:bCs/>
-          <w:color w:val="0070C0"/>
-          <w:sz w:val="20"/>
-          <w:szCs w:val="20"/>
-          <w:lang w:eastAsia="pt-BR"/>
-        </w:rPr>
-        <w:t>CARNE</w:t>
-      </w:r>
-      <w:r>
-        <w:rPr>
-          <w:rFonts w:ascii="Courier New" w:eastAsia="Times New Roman" w:hAnsi="Courier New" w:cs="Courier New"/>
-          <w:b/>
-          <w:bCs/>
-          <w:color w:val="00B050"/>
-          <w:sz w:val="20"/>
-          <w:szCs w:val="20"/>
-          <w:lang w:eastAsia="pt-BR"/>
-        </w:rPr>
-        <w:t>:</w:t>
-      </w:r>
-      <w:r>
-        <w:rPr>
-          <w:rFonts w:ascii="Times New Roman" w:eastAsia="Times New Roman" w:hAnsi="Times New Roman" w:cs="Times New Roman"/>
-          <w:sz w:val="24"/>
-          <w:szCs w:val="24"/>
-          <w:lang w:eastAsia="pt-BR"/>
-        </w:rPr>
-        <w:t xml:space="preserve"> "Uma bela peça de carne, ideal para um churrasco saboroso."</w:t>
-      </w:r>
-    </w:p>
-    <w:p>
-      <w:pPr>
-        <w:numPr>
-          <w:ilvl w:val="1"/>
-          <w:numId w:val="7"/>
-        </w:numPr>
-        <w:spacing w:before="100" w:beforeAutospacing="1" w:after="100" w:afterAutospacing="1" w:line="240" w:lineRule="auto"/>
-        <w:rPr>
-          <w:rFonts w:ascii="Times New Roman" w:eastAsia="Times New Roman" w:hAnsi="Times New Roman" w:cs="Times New Roman"/>
-          <w:sz w:val="24"/>
-          <w:szCs w:val="24"/>
-          <w:lang w:eastAsia="pt-BR"/>
-        </w:rPr>
-      </w:pPr>
-      <w:r>
-        <w:rPr>
-          <w:rFonts w:ascii="Courier New" w:eastAsia="Times New Roman" w:hAnsi="Courier New" w:cs="Courier New"/>
-          <w:b/>
-          <w:bCs/>
-          <w:color w:val="00B050"/>
-          <w:sz w:val="20"/>
-          <w:szCs w:val="20"/>
-          <w:lang w:eastAsia="pt-BR"/>
-        </w:rPr>
-        <w:t xml:space="preserve">CHECK </w:t>
-      </w:r>
-      <w:r>
-        <w:rPr>
-          <w:rFonts w:ascii="Courier New" w:eastAsia="Times New Roman" w:hAnsi="Courier New" w:cs="Courier New"/>
-          <w:b/>
-          <w:bCs/>
-          <w:color w:val="0070C0"/>
-          <w:sz w:val="20"/>
-          <w:szCs w:val="20"/>
-          <w:lang w:eastAsia="pt-BR"/>
-        </w:rPr>
-        <w:t>CERVEJA</w:t>
-      </w:r>
-      <w:r>
-        <w:rPr>
-          <w:rFonts w:ascii="Courier New" w:eastAsia="Times New Roman" w:hAnsi="Courier New" w:cs="Courier New"/>
-          <w:b/>
-          <w:bCs/>
-          <w:color w:val="00B050"/>
-          <w:sz w:val="20"/>
-          <w:szCs w:val="20"/>
-          <w:lang w:eastAsia="pt-BR"/>
-        </w:rPr>
-        <w:t>:</w:t>
-      </w:r>
-      <w:r>
-        <w:rPr>
-          <w:rFonts w:ascii="Times New Roman" w:eastAsia="Times New Roman" w:hAnsi="Times New Roman" w:cs="Times New Roman"/>
-          <w:sz w:val="24"/>
-          <w:szCs w:val="24"/>
-          <w:lang w:eastAsia="pt-BR"/>
-        </w:rPr>
-        <w:t xml:space="preserve"> "Uma caixa de cerveja gelada, perfeita para acompanhar o churrasco."</w:t>
-      </w:r>
-    </w:p>
-    <w:p>
-      <w:pPr>
-        <w:numPr>
-          <w:ilvl w:val="1"/>
-          <w:numId w:val="7"/>
-        </w:numPr>
-        <w:spacing w:before="100" w:beforeAutospacing="1" w:after="100" w:afterAutospacing="1" w:line="240" w:lineRule="auto"/>
-        <w:rPr>
-          <w:rFonts w:ascii="Times New Roman" w:eastAsia="Times New Roman" w:hAnsi="Times New Roman" w:cs="Times New Roman"/>
-          <w:sz w:val="24"/>
-          <w:szCs w:val="24"/>
-          <w:lang w:eastAsia="pt-BR"/>
-        </w:rPr>
-      </w:pPr>
-      <w:r>
-        <w:rPr>
-          <w:rFonts w:ascii="Courier New" w:eastAsia="Times New Roman" w:hAnsi="Courier New" w:cs="Courier New"/>
-          <w:b/>
-          <w:bCs/>
-          <w:color w:val="00B050"/>
-          <w:sz w:val="20"/>
-          <w:szCs w:val="20"/>
-          <w:lang w:eastAsia="pt-BR"/>
-        </w:rPr>
-        <w:t>CHECK</w:t>
-      </w:r>
-      <w:r>
-        <w:rPr>
-          <w:rFonts w:eastAsia="Times New Roman"/>
-          <w:b/>
-          <w:bCs/>
-          <w:color w:val="00B050"/>
-          <w:lang w:eastAsia="pt-BR"/>
-        </w:rPr>
-        <w:t xml:space="preserve"> </w:t>
-      </w:r>
-      <w:r>
-        <w:rPr>
-          <w:rFonts w:ascii="Courier New" w:eastAsia="Times New Roman" w:hAnsi="Courier New" w:cs="Courier New"/>
-          <w:b/>
-          <w:bCs/>
-          <w:color w:val="0070C0"/>
-          <w:sz w:val="20"/>
-          <w:szCs w:val="20"/>
-          <w:lang w:eastAsia="pt-BR"/>
-        </w:rPr>
-        <w:t>FÓSFORO</w:t>
-      </w:r>
-      <w:r>
-        <w:rPr>
-          <w:rFonts w:ascii="Courier New" w:eastAsia="Times New Roman" w:hAnsi="Courier New" w:cs="Courier New"/>
-          <w:b/>
-          <w:bCs/>
-          <w:color w:val="0070C0"/>
-          <w:sz w:val="20"/>
-          <w:szCs w:val="20"/>
-          <w:lang w:eastAsia="pt-BR"/>
-        </w:rPr>
-        <w:t>:</w:t>
-      </w:r>
-      <w:r>
-        <w:t xml:space="preserve"> "Uma caixa de fósforos. Necessário para acender o carvão na churrasqueira."</w:t>
-      </w:r>
-    </w:p>
-    <w:p>
-      <w:pPr>
-        <w:numPr>
-          <w:ilvl w:val="1"/>
-          <w:numId w:val="7"/>
-        </w:numPr>
-        <w:spacing w:before="100" w:beforeAutospacing="1" w:after="100" w:afterAutospacing="1" w:line="240" w:lineRule="auto"/>
-        <w:rPr>
-          <w:rFonts w:ascii="Times New Roman" w:eastAsia="Times New Roman" w:hAnsi="Times New Roman" w:cs="Times New Roman"/>
-          <w:sz w:val="24"/>
-          <w:szCs w:val="24"/>
-          <w:lang w:eastAsia="pt-BR"/>
-        </w:rPr>
-      </w:pPr>
-      <w:r>
-        <w:rPr>
-          <w:rFonts w:ascii="Courier New" w:eastAsia="Times New Roman" w:hAnsi="Courier New" w:cs="Courier New"/>
-          <w:b/>
-          <w:bCs/>
-          <w:color w:val="00B050"/>
-          <w:sz w:val="20"/>
-          <w:szCs w:val="20"/>
-          <w:lang w:eastAsia="pt-BR"/>
-        </w:rPr>
-        <w:t xml:space="preserve">USE </w:t>
-      </w:r>
-      <w:r>
-        <w:rPr>
-          <w:rFonts w:ascii="Courier New" w:eastAsia="Times New Roman" w:hAnsi="Courier New" w:cs="Courier New"/>
-          <w:b/>
-          <w:bCs/>
-          <w:color w:val="0070C0"/>
-          <w:sz w:val="20"/>
-          <w:szCs w:val="20"/>
-          <w:lang w:eastAsia="pt-BR"/>
-        </w:rPr>
-        <w:t>MERCADO</w:t>
-      </w:r>
-      <w:r>
-        <w:rPr>
-          <w:rFonts w:ascii="Courier New" w:eastAsia="Times New Roman" w:hAnsi="Courier New" w:cs="Courier New"/>
-          <w:b/>
-          <w:bCs/>
-          <w:color w:val="00B050"/>
-          <w:sz w:val="20"/>
-          <w:szCs w:val="20"/>
-          <w:lang w:eastAsia="pt-BR"/>
-        </w:rPr>
-        <w:t>:</w:t>
-      </w:r>
-      <w:r>
-        <w:rPr>
-          <w:rFonts w:ascii="Times New Roman" w:eastAsia="Times New Roman" w:hAnsi="Times New Roman" w:cs="Times New Roman"/>
-          <w:sz w:val="24"/>
-          <w:szCs w:val="24"/>
-          <w:lang w:eastAsia="pt-BR"/>
-        </w:rPr>
         <w:t xml:space="preserve"> "Você vai até o mercado</w:t>
       </w:r>
       <w:r>
@@ -1028,29 +596,6 @@
           <w:lang w:eastAsia="pt-BR"/>
         </w:rPr>
         <w:t>Próxima cena.</w:t>
-      </w:r>
-    </w:p>
-    <w:p>
-      <w:pPr>
-        <w:spacing w:before="100" w:beforeAutospacing="1" w:after="100" w:afterAutospacing="1" w:line="240" w:lineRule="auto"/>
-        <w:ind w:left="720"/>
-        <w:rPr>
-          <w:rFonts w:ascii="Times New Roman" w:eastAsia="Times New Roman" w:hAnsi="Times New Roman" w:cs="Times New Roman"/>
-          <w:color w:val="FF0000"/>
-          <w:sz w:val="24"/>
-          <w:szCs w:val="24"/>
-          <w:lang w:eastAsia="pt-BR"/>
-        </w:rPr>
-      </w:pPr>
-      <w:r>
-        <w:rPr>
-          <w:rFonts w:ascii="Times New Roman" w:eastAsia="Times New Roman" w:hAnsi="Times New Roman" w:cs="Times New Roman"/>
-          <w:color w:val="FF0000"/>
-          <w:sz w:val="24"/>
-          <w:szCs w:val="24"/>
-          <w:lang w:eastAsia="pt-BR"/>
-        </w:rPr>
-        <w:t xml:space="preserve">OBS: Primeira cena utiliza somente o comando CHECK para saber as informações do itens, e USE, para prosseguir para próxima cena. </w:t>
       </w:r>
     </w:p>
     <w:p>
@@ -1101,7 +646,6 @@
           <w:szCs w:val="24"/>
           <w:lang w:eastAsia="pt-BR"/>
         </w:rPr>
-        <w:lastRenderedPageBreak/>
         <w:t>Descrição</w:t>
       </w:r>
       <w:r>
@@ -1111,26 +655,7 @@
           <w:szCs w:val="24"/>
           <w:lang w:eastAsia="pt-BR"/>
         </w:rPr>
-        <w:t xml:space="preserve">: Você está no mercado. Precisa pegar o </w:t>
-      </w:r>
-      <w:r>
-        <w:rPr>
-          <w:rFonts w:ascii="Times New Roman" w:eastAsia="Times New Roman" w:hAnsi="Times New Roman" w:cs="Times New Roman"/>
-          <w:color w:val="0070C0"/>
-          <w:sz w:val="24"/>
-          <w:szCs w:val="24"/>
-          <w:lang w:eastAsia="pt-BR"/>
-        </w:rPr>
-        <w:t>CARVÃO</w:t>
-      </w:r>
-      <w:r>
-        <w:rPr>
-          <w:rFonts w:ascii="Times New Roman" w:eastAsia="Times New Roman" w:hAnsi="Times New Roman" w:cs="Times New Roman"/>
-          <w:sz w:val="24"/>
-          <w:szCs w:val="24"/>
-          <w:lang w:eastAsia="pt-BR"/>
-        </w:rPr>
-        <w:t xml:space="preserve">, a </w:t>
+        <w:t xml:space="preserve">: Você está no mercado. Precisa pegar a </w:t>
       </w:r>
       <w:r>
         <w:rPr>
@@ -1290,7 +815,7 @@
           <w:szCs w:val="20"/>
           <w:lang w:eastAsia="pt-BR"/>
         </w:rPr>
-        <w:t>CARVÃO:</w:t>
+        <w:t>CARNE:</w:t>
       </w:r>
       <w:r>
         <w:rPr>
@@ -1309,7 +834,16 @@
           <w:szCs w:val="24"/>
           <w:lang w:eastAsia="pt-BR"/>
         </w:rPr>
-        <w:t>"Você pega um saco de carvão</w:t>
+        <w:t xml:space="preserve">"Você escolhe a melhor </w:t>
+      </w:r>
+      <w:r>
+        <w:rPr>
+          <w:rFonts w:ascii="Times New Roman" w:eastAsia="Times New Roman" w:hAnsi="Times New Roman" w:cs="Times New Roman"/>
+          <w:sz w:val="24"/>
+          <w:szCs w:val="24"/>
+          <w:lang w:eastAsia="pt-BR"/>
+        </w:rPr>
+        <w:t>ponta de peito</w:t>
       </w:r>
       <w:r>
         <w:rPr>
@@ -1366,7 +900,7 @@
           <w:szCs w:val="20"/>
           <w:lang w:eastAsia="pt-BR"/>
         </w:rPr>
-        <w:t>CARNE:</w:t>
+        <w:t>CERVEJA:</w:t>
       </w:r>
       <w:r>
         <w:rPr>
@@ -1385,25 +919,16 @@
           <w:szCs w:val="24"/>
           <w:lang w:eastAsia="pt-BR"/>
         </w:rPr>
-        <w:t>"Você escolhe a melhor picanha</w:t>
-      </w:r>
-      <w:r>
-        <w:rPr>
-          <w:rFonts w:ascii="Times New Roman" w:eastAsia="Times New Roman" w:hAnsi="Times New Roman" w:cs="Times New Roman"/>
-          <w:sz w:val="24"/>
-          <w:szCs w:val="24"/>
-          <w:lang w:eastAsia="pt-BR"/>
-        </w:rPr>
-        <w:t xml:space="preserve"> </w:t>
-      </w:r>
-      <w:r>
-        <w:rPr>
-          <w:rFonts w:ascii="Times New Roman" w:eastAsia="Times New Roman" w:hAnsi="Times New Roman" w:cs="Times New Roman"/>
-          <w:sz w:val="24"/>
-          <w:szCs w:val="24"/>
-          <w:lang w:eastAsia="pt-BR"/>
-        </w:rPr>
-        <w:t>e adiciona ao seu inventário</w:t>
+        <w:t>"Você pega uma caixa de cerveja gelada</w:t>
+      </w:r>
+      <w:r>
+        <w:rPr>
+          <w:rFonts w:ascii="Times New Roman" w:eastAsia="Times New Roman" w:hAnsi="Times New Roman" w:cs="Times New Roman"/>
+          <w:sz w:val="24"/>
+          <w:szCs w:val="24"/>
+          <w:lang w:eastAsia="pt-BR"/>
+        </w:rPr>
+        <w:t xml:space="preserve"> e adiciona ao seu inventário</w:t>
       </w:r>
       <w:r>
         <w:rPr>
@@ -1439,7 +964,15 @@
           <w:szCs w:val="20"/>
           <w:lang w:eastAsia="pt-BR"/>
         </w:rPr>
-        <w:t xml:space="preserve">GET </w:t>
+        <w:t>GET</w:t>
+      </w:r>
+      <w:r>
+        <w:rPr>
+          <w:rStyle w:val="CdigoHTML"/>
+          <w:rFonts w:eastAsiaTheme="minorHAnsi"/>
+          <w:color w:val="00B050"/>
+        </w:rPr>
+        <w:t xml:space="preserve"> </w:t>
       </w:r>
       <w:r>
         <w:rPr>
@@ -1451,53 +984,16 @@
           <w:szCs w:val="20"/>
           <w:lang w:eastAsia="pt-BR"/>
         </w:rPr>
-        <w:t>CERVEJA:</w:t>
-      </w:r>
-      <w:r>
-        <w:rPr>
-          <w:rFonts w:ascii="Times New Roman" w:eastAsia="Times New Roman" w:hAnsi="Times New Roman" w:cs="Times New Roman"/>
+        <w:t>FÓSFORO</w:t>
+      </w:r>
+      <w:r>
+        <w:rPr>
           <w:color w:val="0070C0"/>
-          <w:sz w:val="24"/>
-          <w:szCs w:val="24"/>
-          <w:lang w:eastAsia="pt-BR"/>
-        </w:rPr>
-        <w:t xml:space="preserve"> </w:t>
-      </w:r>
-      <w:r>
-        <w:rPr>
-          <w:rFonts w:ascii="Times New Roman" w:eastAsia="Times New Roman" w:hAnsi="Times New Roman" w:cs="Times New Roman"/>
-          <w:sz w:val="24"/>
-          <w:szCs w:val="24"/>
-          <w:lang w:eastAsia="pt-BR"/>
-        </w:rPr>
-        <w:t>"Você pega uma caixa de cerveja gelada</w:t>
-      </w:r>
-      <w:r>
-        <w:rPr>
-          <w:rFonts w:ascii="Times New Roman" w:eastAsia="Times New Roman" w:hAnsi="Times New Roman" w:cs="Times New Roman"/>
-          <w:sz w:val="24"/>
-          <w:szCs w:val="24"/>
-          <w:lang w:eastAsia="pt-BR"/>
-        </w:rPr>
-        <w:t xml:space="preserve"> </w:t>
-      </w:r>
-      <w:r>
-        <w:rPr>
-          <w:rFonts w:ascii="Times New Roman" w:eastAsia="Times New Roman" w:hAnsi="Times New Roman" w:cs="Times New Roman"/>
-          <w:sz w:val="24"/>
-          <w:szCs w:val="24"/>
-          <w:lang w:eastAsia="pt-BR"/>
-        </w:rPr>
-        <w:t>e adiciona ao seu inventário</w:t>
-      </w:r>
-      <w:r>
-        <w:rPr>
-          <w:rFonts w:ascii="Times New Roman" w:eastAsia="Times New Roman" w:hAnsi="Times New Roman" w:cs="Times New Roman"/>
-          <w:sz w:val="24"/>
-          <w:szCs w:val="24"/>
-          <w:lang w:eastAsia="pt-BR"/>
-        </w:rPr>
-        <w:t>."</w:t>
+        </w:rPr>
+        <w:t xml:space="preserve">: </w:t>
+      </w:r>
+      <w:r>
+        <w:t>"Você pega uma caixa de fósforos e adiciona ao seu inventário."</w:t>
       </w:r>
     </w:p>
     <w:p>
@@ -1524,15 +1020,7 @@
           <w:szCs w:val="20"/>
           <w:lang w:eastAsia="pt-BR"/>
         </w:rPr>
-        <w:t>GET</w:t>
-      </w:r>
-      <w:r>
-        <w:rPr>
-          <w:rStyle w:val="CdigoHTML"/>
-          <w:rFonts w:eastAsiaTheme="minorHAnsi"/>
-          <w:color w:val="00B050"/>
-        </w:rPr>
-        <w:t xml:space="preserve"> </w:t>
+        <w:t xml:space="preserve">USE </w:t>
       </w:r>
       <w:r>
         <w:rPr>
@@ -1544,262 +1032,102 @@
           <w:szCs w:val="20"/>
           <w:lang w:eastAsia="pt-BR"/>
         </w:rPr>
-        <w:t>FÓSFORO</w:t>
-      </w:r>
-      <w:r>
-        <w:rPr>
+        <w:t>CASA:</w:t>
+      </w:r>
+      <w:r>
+        <w:rPr>
+          <w:rFonts w:ascii="Times New Roman" w:eastAsia="Times New Roman" w:hAnsi="Times New Roman" w:cs="Times New Roman"/>
           <w:color w:val="0070C0"/>
-        </w:rPr>
-        <w:t xml:space="preserve">: </w:t>
-      </w:r>
-      <w:r>
-        <w:t>"Você pega uma caixa de fósforos e adiciona ao seu inventário."</w:t>
+          <w:sz w:val="24"/>
+          <w:szCs w:val="24"/>
+          <w:lang w:eastAsia="pt-BR"/>
+        </w:rPr>
+        <w:t xml:space="preserve"> </w:t>
+      </w:r>
+      <w:r>
+        <w:rPr>
+          <w:rFonts w:ascii="Times New Roman" w:eastAsia="Times New Roman" w:hAnsi="Times New Roman" w:cs="Times New Roman"/>
+          <w:sz w:val="24"/>
+          <w:szCs w:val="24"/>
+          <w:lang w:eastAsia="pt-BR"/>
+        </w:rPr>
+        <w:t>"Você volta para a casa."</w:t>
+      </w:r>
+      <w:r>
+        <w:rPr>
+          <w:rFonts w:ascii="Times New Roman" w:eastAsia="Times New Roman" w:hAnsi="Times New Roman" w:cs="Times New Roman"/>
+          <w:sz w:val="24"/>
+          <w:szCs w:val="24"/>
+          <w:lang w:eastAsia="pt-BR"/>
+        </w:rPr>
+        <w:t xml:space="preserve"> = </w:t>
+      </w:r>
+      <w:r>
+        <w:rPr>
+          <w:rFonts w:ascii="Times New Roman" w:eastAsia="Times New Roman" w:hAnsi="Times New Roman" w:cs="Times New Roman"/>
+          <w:color w:val="FFC000"/>
+          <w:sz w:val="24"/>
+          <w:szCs w:val="24"/>
+          <w:lang w:eastAsia="pt-BR"/>
+        </w:rPr>
+        <w:t xml:space="preserve">Próxima cena. </w:t>
       </w:r>
     </w:p>
     <w:p>
       <w:pPr>
-        <w:numPr>
-          <w:ilvl w:val="1"/>
-          <w:numId w:val="8"/>
-        </w:numPr>
         <w:spacing w:before="100" w:beforeAutospacing="1" w:after="100" w:afterAutospacing="1" w:line="240" w:lineRule="auto"/>
-        <w:rPr>
-          <w:rFonts w:ascii="Times New Roman" w:eastAsia="Times New Roman" w:hAnsi="Times New Roman" w:cs="Times New Roman"/>
-          <w:sz w:val="24"/>
-          <w:szCs w:val="24"/>
-          <w:lang w:eastAsia="pt-BR"/>
-        </w:rPr>
-      </w:pPr>
-      <w:r>
-        <w:rPr>
-          <w:rFonts w:ascii="Courier New" w:eastAsia="Times New Roman" w:hAnsi="Courier New" w:cs="Courier New"/>
-          <w:b/>
-          <w:bCs/>
-          <w:color w:val="00B050"/>
-          <w:sz w:val="20"/>
-          <w:szCs w:val="20"/>
-          <w:lang w:eastAsia="pt-BR"/>
-        </w:rPr>
-        <w:t xml:space="preserve">USE </w:t>
-      </w:r>
-      <w:r>
-        <w:rPr>
-          <w:rFonts w:ascii="Courier New" w:eastAsia="Times New Roman" w:hAnsi="Courier New" w:cs="Courier New"/>
-          <w:b/>
-          <w:bCs/>
-          <w:color w:val="0070C0"/>
-          <w:sz w:val="20"/>
-          <w:szCs w:val="20"/>
-          <w:lang w:eastAsia="pt-BR"/>
-        </w:rPr>
-        <w:t>CASA:</w:t>
-      </w:r>
-      <w:r>
-        <w:rPr>
-          <w:rFonts w:ascii="Times New Roman" w:eastAsia="Times New Roman" w:hAnsi="Times New Roman" w:cs="Times New Roman"/>
-          <w:color w:val="0070C0"/>
-          <w:sz w:val="24"/>
-          <w:szCs w:val="24"/>
-          <w:lang w:eastAsia="pt-BR"/>
-        </w:rPr>
-        <w:t xml:space="preserve"> </w:t>
-      </w:r>
-      <w:r>
-        <w:rPr>
-          <w:rFonts w:ascii="Times New Roman" w:eastAsia="Times New Roman" w:hAnsi="Times New Roman" w:cs="Times New Roman"/>
-          <w:sz w:val="24"/>
-          <w:szCs w:val="24"/>
-          <w:lang w:eastAsia="pt-BR"/>
-        </w:rPr>
-        <w:t>"Você volta para a casa."</w:t>
-      </w:r>
-      <w:r>
-        <w:rPr>
-          <w:rFonts w:ascii="Times New Roman" w:eastAsia="Times New Roman" w:hAnsi="Times New Roman" w:cs="Times New Roman"/>
-          <w:sz w:val="24"/>
-          <w:szCs w:val="24"/>
-          <w:lang w:eastAsia="pt-BR"/>
-        </w:rPr>
-        <w:t xml:space="preserve"> = </w:t>
-      </w:r>
-      <w:r>
-        <w:rPr>
-          <w:rFonts w:ascii="Times New Roman" w:eastAsia="Times New Roman" w:hAnsi="Times New Roman" w:cs="Times New Roman"/>
-          <w:color w:val="FFC000"/>
-          <w:sz w:val="24"/>
-          <w:szCs w:val="24"/>
-          <w:lang w:eastAsia="pt-BR"/>
-        </w:rPr>
-        <w:t xml:space="preserve">Próxima cena. </w:t>
+        <w:outlineLvl w:val="3"/>
+        <w:rPr>
+          <w:rFonts w:ascii="Times New Roman" w:eastAsia="Times New Roman" w:hAnsi="Times New Roman" w:cs="Times New Roman"/>
+          <w:b/>
+          <w:bCs/>
+          <w:sz w:val="24"/>
+          <w:szCs w:val="24"/>
+          <w:lang w:eastAsia="pt-BR"/>
+        </w:rPr>
+      </w:pPr>
+      <w:r>
+        <w:rPr>
+          <w:rFonts w:ascii="Times New Roman" w:eastAsia="Times New Roman" w:hAnsi="Times New Roman" w:cs="Times New Roman"/>
+          <w:b/>
+          <w:bCs/>
+          <w:sz w:val="24"/>
+          <w:szCs w:val="24"/>
+          <w:lang w:eastAsia="pt-BR"/>
+        </w:rPr>
+        <w:t>Cena 3: Verificação do Inventário</w:t>
+      </w:r>
+      <w:r>
+        <w:rPr>
+          <w:rFonts w:ascii="Times New Roman" w:eastAsia="Times New Roman" w:hAnsi="Times New Roman" w:cs="Times New Roman"/>
+          <w:b/>
+          <w:bCs/>
+          <w:sz w:val="24"/>
+          <w:szCs w:val="24"/>
+          <w:lang w:eastAsia="pt-BR"/>
+        </w:rPr>
+        <w:t xml:space="preserve"> e acendendo churrasqueira</w:t>
       </w:r>
     </w:p>
     <w:p>
       <w:pPr>
-        <w:pStyle w:val="PargrafodaLista"/>
-        <w:spacing w:before="100" w:beforeAutospacing="1" w:after="100" w:afterAutospacing="1" w:line="240" w:lineRule="auto"/>
-        <w:rPr>
-          <w:rFonts w:ascii="Times New Roman" w:eastAsia="Times New Roman" w:hAnsi="Times New Roman" w:cs="Times New Roman"/>
-          <w:color w:val="FF0000"/>
-          <w:sz w:val="24"/>
-          <w:szCs w:val="24"/>
-          <w:lang w:eastAsia="pt-BR"/>
-        </w:rPr>
-      </w:pPr>
-      <w:r>
-        <w:rPr>
-          <w:rFonts w:ascii="Times New Roman" w:eastAsia="Times New Roman" w:hAnsi="Times New Roman" w:cs="Times New Roman"/>
-          <w:color w:val="FF0000"/>
-          <w:sz w:val="24"/>
-          <w:szCs w:val="24"/>
-          <w:lang w:eastAsia="pt-BR"/>
-        </w:rPr>
-        <w:t xml:space="preserve">OBS: </w:t>
-      </w:r>
-      <w:r>
-        <w:rPr>
-          <w:rFonts w:ascii="Times New Roman" w:eastAsia="Times New Roman" w:hAnsi="Times New Roman" w:cs="Times New Roman"/>
-          <w:color w:val="FF0000"/>
-          <w:sz w:val="24"/>
-          <w:szCs w:val="24"/>
-          <w:lang w:eastAsia="pt-BR"/>
-        </w:rPr>
-        <w:t>Segunda</w:t>
-      </w:r>
-      <w:r>
-        <w:rPr>
-          <w:rFonts w:ascii="Times New Roman" w:eastAsia="Times New Roman" w:hAnsi="Times New Roman" w:cs="Times New Roman"/>
-          <w:color w:val="FF0000"/>
-          <w:sz w:val="24"/>
-          <w:szCs w:val="24"/>
-          <w:lang w:eastAsia="pt-BR"/>
-        </w:rPr>
-        <w:t xml:space="preserve"> cena utiliza somente o comando </w:t>
-      </w:r>
-      <w:r>
-        <w:rPr>
-          <w:rFonts w:ascii="Times New Roman" w:eastAsia="Times New Roman" w:hAnsi="Times New Roman" w:cs="Times New Roman"/>
-          <w:color w:val="FF0000"/>
-          <w:sz w:val="24"/>
-          <w:szCs w:val="24"/>
-          <w:lang w:eastAsia="pt-BR"/>
-        </w:rPr>
-        <w:t>GET</w:t>
-      </w:r>
-      <w:r>
-        <w:rPr>
-          <w:rFonts w:ascii="Times New Roman" w:eastAsia="Times New Roman" w:hAnsi="Times New Roman" w:cs="Times New Roman"/>
-          <w:color w:val="FF0000"/>
-          <w:sz w:val="24"/>
-          <w:szCs w:val="24"/>
-          <w:lang w:eastAsia="pt-BR"/>
-        </w:rPr>
-        <w:t xml:space="preserve"> para </w:t>
-      </w:r>
-      <w:r>
-        <w:rPr>
-          <w:rFonts w:ascii="Times New Roman" w:eastAsia="Times New Roman" w:hAnsi="Times New Roman" w:cs="Times New Roman"/>
-          <w:color w:val="FF0000"/>
-          <w:sz w:val="24"/>
-          <w:szCs w:val="24"/>
-          <w:lang w:eastAsia="pt-BR"/>
-        </w:rPr>
-        <w:t>pegar os itens e adicionar ao inventário,</w:t>
-      </w:r>
-      <w:r>
-        <w:rPr>
-          <w:rFonts w:ascii="Times New Roman" w:eastAsia="Times New Roman" w:hAnsi="Times New Roman" w:cs="Times New Roman"/>
-          <w:color w:val="FF0000"/>
-          <w:sz w:val="24"/>
-          <w:szCs w:val="24"/>
-          <w:lang w:eastAsia="pt-BR"/>
-        </w:rPr>
-        <w:t xml:space="preserve"> e USE, para prosseguir para próxima cena</w:t>
-      </w:r>
-      <w:r>
-        <w:rPr>
-          <w:rFonts w:ascii="Times New Roman" w:eastAsia="Times New Roman" w:hAnsi="Times New Roman" w:cs="Times New Roman"/>
-          <w:color w:val="FF0000"/>
-          <w:sz w:val="24"/>
-          <w:szCs w:val="24"/>
-          <w:lang w:eastAsia="pt-BR"/>
-        </w:rPr>
-        <w:t>. Tem que prosseguir para próxima cena, somente se o jogador coletar todos os itens</w:t>
-      </w:r>
-      <w:r>
-        <w:rPr>
-          <w:rFonts w:ascii="Times New Roman" w:eastAsia="Times New Roman" w:hAnsi="Times New Roman" w:cs="Times New Roman"/>
-          <w:color w:val="FF0000"/>
-          <w:sz w:val="24"/>
-          <w:szCs w:val="24"/>
-          <w:lang w:eastAsia="pt-BR"/>
-        </w:rPr>
-        <w:t>, no caso tem que avisar que ele esqueceu de um determinado item</w:t>
-      </w:r>
-      <w:r>
-        <w:rPr>
-          <w:rFonts w:ascii="Times New Roman" w:eastAsia="Times New Roman" w:hAnsi="Times New Roman" w:cs="Times New Roman"/>
-          <w:color w:val="FF0000"/>
-          <w:sz w:val="24"/>
-          <w:szCs w:val="24"/>
-          <w:lang w:eastAsia="pt-BR"/>
-        </w:rPr>
-        <w:t xml:space="preserve">. </w:t>
-      </w:r>
-    </w:p>
-    <w:p>
-      <w:pPr>
-        <w:spacing w:before="100" w:beforeAutospacing="1" w:after="100" w:afterAutospacing="1" w:line="240" w:lineRule="auto"/>
-        <w:outlineLvl w:val="3"/>
-        <w:rPr>
-          <w:rFonts w:ascii="Times New Roman" w:eastAsia="Times New Roman" w:hAnsi="Times New Roman" w:cs="Times New Roman"/>
-          <w:b/>
-          <w:bCs/>
-          <w:sz w:val="24"/>
-          <w:szCs w:val="24"/>
-          <w:lang w:eastAsia="pt-BR"/>
-        </w:rPr>
-      </w:pPr>
-      <w:r>
-        <w:rPr>
-          <w:rFonts w:ascii="Times New Roman" w:eastAsia="Times New Roman" w:hAnsi="Times New Roman" w:cs="Times New Roman"/>
-          <w:b/>
-          <w:bCs/>
-          <w:sz w:val="24"/>
-          <w:szCs w:val="24"/>
-          <w:lang w:eastAsia="pt-BR"/>
-        </w:rPr>
-        <w:t>Cena 3: Verificação do Inventário</w:t>
-      </w:r>
-      <w:r>
-        <w:rPr>
-          <w:rFonts w:ascii="Times New Roman" w:eastAsia="Times New Roman" w:hAnsi="Times New Roman" w:cs="Times New Roman"/>
-          <w:b/>
-          <w:bCs/>
-          <w:sz w:val="24"/>
-          <w:szCs w:val="24"/>
-          <w:lang w:eastAsia="pt-BR"/>
-        </w:rPr>
-        <w:t xml:space="preserve"> e acendendo churrasqueira</w:t>
-      </w:r>
-    </w:p>
-    <w:p>
-      <w:pPr>
-        <w:rPr>
-          <w:rFonts w:ascii="Times New Roman" w:eastAsia="Times New Roman" w:hAnsi="Times New Roman" w:cs="Times New Roman"/>
-          <w:sz w:val="24"/>
-          <w:szCs w:val="24"/>
-          <w:lang w:eastAsia="pt-BR"/>
-        </w:rPr>
-      </w:pPr>
-      <w:r>
-        <w:rPr>
-          <w:rFonts w:ascii="Times New Roman" w:eastAsia="Times New Roman" w:hAnsi="Times New Roman" w:cs="Times New Roman"/>
-          <w:b/>
-          <w:bCs/>
-          <w:sz w:val="24"/>
-          <w:szCs w:val="24"/>
-          <w:lang w:eastAsia="pt-BR"/>
-        </w:rPr>
+        <w:rPr>
+          <w:rFonts w:ascii="Times New Roman" w:eastAsia="Times New Roman" w:hAnsi="Times New Roman" w:cs="Times New Roman"/>
+          <w:sz w:val="24"/>
+          <w:szCs w:val="24"/>
+          <w:lang w:eastAsia="pt-BR"/>
+        </w:rPr>
+      </w:pPr>
+      <w:r>
+        <w:rPr>
+          <w:rFonts w:ascii="Times New Roman" w:eastAsia="Times New Roman" w:hAnsi="Times New Roman" w:cs="Times New Roman"/>
+          <w:b/>
+          <w:bCs/>
+          <w:sz w:val="24"/>
+          <w:szCs w:val="24"/>
+          <w:lang w:eastAsia="pt-BR"/>
+        </w:rPr>
+        <w:lastRenderedPageBreak/>
         <w:t>Descrição</w:t>
       </w:r>
       <w:r>
@@ -1881,33 +1209,6 @@
           <w:lang w:eastAsia="pt-BR"/>
         </w:rPr>
         <w:t xml:space="preserve">precisa do </w:t>
-      </w:r>
-      <w:r>
-        <w:rPr>
-          <w:rFonts w:ascii="Times New Roman" w:eastAsia="Times New Roman" w:hAnsi="Times New Roman" w:cs="Times New Roman"/>
-          <w:sz w:val="24"/>
-          <w:szCs w:val="24"/>
-          <w:lang w:eastAsia="pt-BR"/>
-        </w:rPr>
-        <w:t>carvão</w:t>
-      </w:r>
-      <w:r>
-        <w:rPr>
-          <w:rFonts w:ascii="Times New Roman" w:eastAsia="Times New Roman" w:hAnsi="Times New Roman" w:cs="Times New Roman"/>
-          <w:sz w:val="24"/>
-          <w:szCs w:val="24"/>
-          <w:lang w:eastAsia="pt-BR"/>
-        </w:rPr>
-        <w:t xml:space="preserve"> </w:t>
-      </w:r>
-      <w:r>
-        <w:rPr>
-          <w:rFonts w:ascii="Times New Roman" w:eastAsia="Times New Roman" w:hAnsi="Times New Roman" w:cs="Times New Roman"/>
-          <w:sz w:val="24"/>
-          <w:szCs w:val="24"/>
-          <w:lang w:eastAsia="pt-BR"/>
-        </w:rPr>
-        <w:t xml:space="preserve">e do </w:t>
       </w:r>
       <w:r>
         <w:rPr>
@@ -1996,7 +1297,7 @@
           <w:szCs w:val="24"/>
           <w:lang w:eastAsia="pt-BR"/>
         </w:rPr>
-        <w:t xml:space="preserve"> "Você vê os seguintes itens no seu inventário: CARVÃO, CARNE,</w:t>
+        <w:t xml:space="preserve"> "Você vê os seguintes itens no seu inventário: CARNE,</w:t>
       </w:r>
       <w:r>
         <w:rPr>
@@ -2053,7 +1354,7 @@
           <w:szCs w:val="20"/>
           <w:lang w:eastAsia="pt-BR"/>
         </w:rPr>
-        <w:t xml:space="preserve">CARVÃO </w:t>
+        <w:t xml:space="preserve">FÓSFORO </w:t>
       </w:r>
       <w:r>
         <w:rPr>
@@ -2098,204 +1399,41 @@
           <w:szCs w:val="24"/>
           <w:lang w:eastAsia="pt-BR"/>
         </w:rPr>
-        <w:t xml:space="preserve"> "Você coloca o carvão na churrasqueira."</w:t>
+        <w:t xml:space="preserve"> "Você acende o carvão com o fósforo e as chamas começam a crescer."</w:t>
+      </w:r>
+      <w:r>
+        <w:rPr>
+          <w:rFonts w:ascii="Times New Roman" w:eastAsia="Times New Roman" w:hAnsi="Times New Roman" w:cs="Times New Roman"/>
+          <w:sz w:val="24"/>
+          <w:szCs w:val="24"/>
+          <w:lang w:eastAsia="pt-BR"/>
+        </w:rPr>
+        <w:t xml:space="preserve"> = </w:t>
+      </w:r>
+      <w:r>
+        <w:rPr>
+          <w:rFonts w:ascii="Times New Roman" w:eastAsia="Times New Roman" w:hAnsi="Times New Roman" w:cs="Times New Roman"/>
+          <w:color w:val="FFC000"/>
+          <w:sz w:val="24"/>
+          <w:szCs w:val="24"/>
+          <w:lang w:eastAsia="pt-BR"/>
+        </w:rPr>
+        <w:t>Próxima cena.</w:t>
       </w:r>
     </w:p>
     <w:p>
       <w:pPr>
-        <w:numPr>
-          <w:ilvl w:val="1"/>
-          <w:numId w:val="9"/>
-        </w:numPr>
         <w:spacing w:before="100" w:beforeAutospacing="1" w:after="100" w:afterAutospacing="1" w:line="240" w:lineRule="auto"/>
-        <w:rPr>
-          <w:rFonts w:ascii="Times New Roman" w:eastAsia="Times New Roman" w:hAnsi="Times New Roman" w:cs="Times New Roman"/>
-          <w:sz w:val="24"/>
-          <w:szCs w:val="24"/>
-          <w:lang w:eastAsia="pt-BR"/>
-        </w:rPr>
-      </w:pPr>
-      <w:r>
-        <w:rPr>
-          <w:rFonts w:ascii="Courier New" w:eastAsia="Times New Roman" w:hAnsi="Courier New" w:cs="Courier New"/>
-          <w:b/>
-          <w:bCs/>
-          <w:color w:val="00B050"/>
-          <w:sz w:val="20"/>
-          <w:szCs w:val="20"/>
-          <w:lang w:eastAsia="pt-BR"/>
-        </w:rPr>
-        <w:t xml:space="preserve">USE </w:t>
-      </w:r>
-      <w:r>
-        <w:rPr>
-          <w:rFonts w:ascii="Courier New" w:eastAsia="Times New Roman" w:hAnsi="Courier New" w:cs="Courier New"/>
-          <w:b/>
-          <w:bCs/>
-          <w:color w:val="0070C0"/>
-          <w:sz w:val="20"/>
-          <w:szCs w:val="20"/>
-          <w:lang w:eastAsia="pt-BR"/>
-        </w:rPr>
-        <w:t xml:space="preserve">FÓSFORO </w:t>
-      </w:r>
-      <w:r>
-        <w:rPr>
-          <w:rFonts w:ascii="Courier New" w:eastAsia="Times New Roman" w:hAnsi="Courier New" w:cs="Courier New"/>
-          <w:b/>
-          <w:bCs/>
-          <w:color w:val="00B050"/>
-          <w:sz w:val="20"/>
-          <w:szCs w:val="20"/>
-          <w:lang w:eastAsia="pt-BR"/>
-        </w:rPr>
-        <w:t xml:space="preserve">WITH </w:t>
-      </w:r>
-      <w:r>
-        <w:rPr>
-          <w:rFonts w:ascii="Courier New" w:eastAsia="Times New Roman" w:hAnsi="Courier New" w:cs="Courier New"/>
-          <w:b/>
-          <w:bCs/>
-          <w:color w:val="0070C0"/>
-          <w:sz w:val="20"/>
-          <w:szCs w:val="20"/>
-          <w:lang w:eastAsia="pt-BR"/>
-        </w:rPr>
-        <w:t>CHURRASQUEIRA</w:t>
-      </w:r>
-      <w:r>
-        <w:rPr>
-          <w:rFonts w:ascii="Courier New" w:eastAsia="Times New Roman" w:hAnsi="Courier New" w:cs="Courier New"/>
-          <w:b/>
-          <w:bCs/>
-          <w:color w:val="00B050"/>
-          <w:sz w:val="20"/>
-          <w:szCs w:val="20"/>
-          <w:lang w:eastAsia="pt-BR"/>
-        </w:rPr>
-        <w:t>:</w:t>
-      </w:r>
-      <w:r>
-        <w:rPr>
-          <w:rFonts w:ascii="Times New Roman" w:eastAsia="Times New Roman" w:hAnsi="Times New Roman" w:cs="Times New Roman"/>
-          <w:sz w:val="24"/>
-          <w:szCs w:val="24"/>
-          <w:lang w:eastAsia="pt-BR"/>
-        </w:rPr>
-        <w:t xml:space="preserve"> "Você acende o carvão com o fósforo e as chamas começam a crescer."</w:t>
-      </w:r>
-      <w:r>
-        <w:rPr>
-          <w:rFonts w:ascii="Times New Roman" w:eastAsia="Times New Roman" w:hAnsi="Times New Roman" w:cs="Times New Roman"/>
-          <w:sz w:val="24"/>
-          <w:szCs w:val="24"/>
-          <w:lang w:eastAsia="pt-BR"/>
-        </w:rPr>
-        <w:t xml:space="preserve"> = </w:t>
-      </w:r>
-      <w:r>
-        <w:rPr>
-          <w:rFonts w:ascii="Times New Roman" w:eastAsia="Times New Roman" w:hAnsi="Times New Roman" w:cs="Times New Roman"/>
-          <w:color w:val="FFC000"/>
-          <w:sz w:val="24"/>
-          <w:szCs w:val="24"/>
-          <w:lang w:eastAsia="pt-BR"/>
-        </w:rPr>
-        <w:t>Próxima cena.</w:t>
-      </w:r>
-    </w:p>
-    <w:p>
-      <w:pPr>
-        <w:pStyle w:val="PargrafodaLista"/>
-        <w:spacing w:before="100" w:beforeAutospacing="1" w:after="100" w:afterAutospacing="1" w:line="240" w:lineRule="auto"/>
-        <w:rPr>
-          <w:rFonts w:ascii="Times New Roman" w:eastAsia="Times New Roman" w:hAnsi="Times New Roman" w:cs="Times New Roman"/>
-          <w:color w:val="FF0000"/>
-          <w:sz w:val="24"/>
-          <w:szCs w:val="24"/>
-          <w:lang w:eastAsia="pt-BR"/>
-        </w:rPr>
-      </w:pPr>
-      <w:r>
-        <w:rPr>
-          <w:rFonts w:ascii="Times New Roman" w:eastAsia="Times New Roman" w:hAnsi="Times New Roman" w:cs="Times New Roman"/>
-          <w:color w:val="FF0000"/>
-          <w:sz w:val="24"/>
-          <w:szCs w:val="24"/>
-          <w:lang w:eastAsia="pt-BR"/>
-        </w:rPr>
-        <w:t xml:space="preserve">OBS: </w:t>
-      </w:r>
-      <w:r>
-        <w:rPr>
-          <w:rFonts w:ascii="Times New Roman" w:eastAsia="Times New Roman" w:hAnsi="Times New Roman" w:cs="Times New Roman"/>
-          <w:color w:val="FF0000"/>
-          <w:sz w:val="24"/>
-          <w:szCs w:val="24"/>
-          <w:lang w:eastAsia="pt-BR"/>
-        </w:rPr>
-        <w:t>Terceira</w:t>
-      </w:r>
-      <w:r>
-        <w:rPr>
-          <w:rFonts w:ascii="Times New Roman" w:eastAsia="Times New Roman" w:hAnsi="Times New Roman" w:cs="Times New Roman"/>
-          <w:color w:val="FF0000"/>
-          <w:sz w:val="24"/>
-          <w:szCs w:val="24"/>
-          <w:lang w:eastAsia="pt-BR"/>
-        </w:rPr>
-        <w:t xml:space="preserve"> cena utiliza somente o comando </w:t>
-      </w:r>
-      <w:r>
-        <w:rPr>
-          <w:rFonts w:ascii="Times New Roman" w:eastAsia="Times New Roman" w:hAnsi="Times New Roman" w:cs="Times New Roman"/>
-          <w:color w:val="FF0000"/>
-          <w:sz w:val="24"/>
-          <w:szCs w:val="24"/>
-          <w:lang w:eastAsia="pt-BR"/>
-        </w:rPr>
-        <w:t>INVENTORY</w:t>
-      </w:r>
-      <w:r>
-        <w:rPr>
-          <w:rFonts w:ascii="Times New Roman" w:eastAsia="Times New Roman" w:hAnsi="Times New Roman" w:cs="Times New Roman"/>
-          <w:color w:val="FF0000"/>
-          <w:sz w:val="24"/>
-          <w:szCs w:val="24"/>
-          <w:lang w:eastAsia="pt-BR"/>
-        </w:rPr>
-        <w:t xml:space="preserve"> p</w:t>
-      </w:r>
-      <w:r>
-        <w:rPr>
-          <w:rFonts w:ascii="Times New Roman" w:eastAsia="Times New Roman" w:hAnsi="Times New Roman" w:cs="Times New Roman"/>
-          <w:color w:val="FF0000"/>
-          <w:sz w:val="24"/>
-          <w:szCs w:val="24"/>
-          <w:lang w:eastAsia="pt-BR"/>
-        </w:rPr>
-        <w:t>ara ver os itens na cena, e utiliza o comando USE {ITEM INVENTORY} WITH {ITEM CENA},</w:t>
-      </w:r>
-      <w:r>
-        <w:rPr>
-          <w:rFonts w:ascii="Times New Roman" w:eastAsia="Times New Roman" w:hAnsi="Times New Roman" w:cs="Times New Roman"/>
-          <w:color w:val="FF0000"/>
-          <w:sz w:val="24"/>
-          <w:szCs w:val="24"/>
-          <w:lang w:eastAsia="pt-BR"/>
-        </w:rPr>
-        <w:t xml:space="preserve"> </w:t>
-      </w:r>
-      <w:r>
-        <w:rPr>
-          <w:rFonts w:ascii="Times New Roman" w:eastAsia="Times New Roman" w:hAnsi="Times New Roman" w:cs="Times New Roman"/>
-          <w:color w:val="FF0000"/>
-          <w:sz w:val="24"/>
-          <w:szCs w:val="24"/>
-          <w:lang w:eastAsia="pt-BR"/>
-        </w:rPr>
-        <w:t xml:space="preserve">jogador tem que seguir o passo para acender a churrasqueira, ou seja, tem que colocar o carvão antes de usar os fósforos, se ele tentar utilizar o fósforo, tem que avisar que falta o carvão. </w:t>
-      </w:r>
+        <w:outlineLvl w:val="3"/>
+        <w:rPr>
+          <w:rFonts w:ascii="Times New Roman" w:eastAsia="Times New Roman" w:hAnsi="Times New Roman" w:cs="Times New Roman"/>
+          <w:b/>
+          <w:bCs/>
+          <w:sz w:val="24"/>
+          <w:szCs w:val="24"/>
+          <w:lang w:eastAsia="pt-BR"/>
+        </w:rPr>
+      </w:pPr>
     </w:p>
     <w:p>
       <w:pPr>
@@ -2360,12 +1498,48 @@
       <w:r>
         <w:rPr>
           <w:rFonts w:ascii="Times New Roman" w:eastAsia="Times New Roman" w:hAnsi="Times New Roman" w:cs="Times New Roman"/>
+          <w:sz w:val="24"/>
+          <w:szCs w:val="24"/>
+          <w:lang w:eastAsia="pt-BR"/>
+        </w:rPr>
+        <w:t>churrasqueira</w:t>
+      </w:r>
+      <w:r>
+        <w:rPr>
+          <w:rFonts w:ascii="Times New Roman" w:eastAsia="Times New Roman" w:hAnsi="Times New Roman" w:cs="Times New Roman"/>
+          <w:sz w:val="24"/>
+          <w:szCs w:val="24"/>
+          <w:lang w:eastAsia="pt-BR"/>
+        </w:rPr>
+        <w:t xml:space="preserve"> </w:t>
+      </w:r>
+      <w:r>
+        <w:rPr>
+          <w:rFonts w:ascii="Times New Roman" w:eastAsia="Times New Roman" w:hAnsi="Times New Roman" w:cs="Times New Roman"/>
+          <w:sz w:val="24"/>
+          <w:szCs w:val="24"/>
+          <w:lang w:eastAsia="pt-BR"/>
+        </w:rPr>
+        <w:t>acesa, é hora de</w:t>
+      </w:r>
+      <w:r>
+        <w:rPr>
+          <w:rFonts w:ascii="Times New Roman" w:eastAsia="Times New Roman" w:hAnsi="Times New Roman" w:cs="Times New Roman"/>
+          <w:sz w:val="24"/>
+          <w:szCs w:val="24"/>
+          <w:lang w:eastAsia="pt-BR"/>
+        </w:rPr>
+        <w:t xml:space="preserve"> colocar a carne na </w:t>
+      </w:r>
+      <w:r>
+        <w:rPr>
+          <w:rFonts w:ascii="Times New Roman" w:eastAsia="Times New Roman" w:hAnsi="Times New Roman" w:cs="Times New Roman"/>
           <w:color w:val="0070C0"/>
           <w:sz w:val="24"/>
           <w:szCs w:val="24"/>
           <w:lang w:eastAsia="pt-BR"/>
         </w:rPr>
-        <w:t>CHURRASQUEIRA</w:t>
+        <w:t>GRELHA</w:t>
       </w:r>
       <w:r>
         <w:rPr>
@@ -2375,6 +1549,16 @@
           <w:szCs w:val="24"/>
           <w:lang w:eastAsia="pt-BR"/>
         </w:rPr>
+        <w:t>,</w:t>
+      </w:r>
+      <w:r>
+        <w:rPr>
+          <w:rFonts w:ascii="Times New Roman" w:eastAsia="Times New Roman" w:hAnsi="Times New Roman" w:cs="Times New Roman"/>
+          <w:color w:val="0070C0"/>
+          <w:sz w:val="24"/>
+          <w:szCs w:val="24"/>
+          <w:lang w:eastAsia="pt-BR"/>
+        </w:rPr>
         <w:t xml:space="preserve"> </w:t>
       </w:r>
       <w:r>
@@ -2384,7 +1568,7 @@
           <w:szCs w:val="24"/>
           <w:lang w:eastAsia="pt-BR"/>
         </w:rPr>
-        <w:t xml:space="preserve">acesa, é hora de assar a </w:t>
+        <w:t xml:space="preserve">assar a </w:t>
       </w:r>
       <w:r>
         <w:rPr>
@@ -2421,8 +1605,10 @@
           <w:szCs w:val="24"/>
           <w:lang w:eastAsia="pt-BR"/>
         </w:rPr>
-        <w:t>. A carne está começando a grelhar e o cheiro é irresistível. Você se sente pronto para relaxar e aproveitar o churrasco.</w:t>
-      </w:r>
+        <w:t xml:space="preserve">. </w:t>
+      </w:r>
+      <w:bookmarkStart w:id="0" w:name="_GoBack"/>
+      <w:bookmarkEnd w:id="0"/>
     </w:p>
     <w:p>
       <w:pPr>
@@ -2519,16 +1705,7 @@
           <w:szCs w:val="24"/>
           <w:lang w:eastAsia="pt-BR"/>
         </w:rPr>
-        <w:t xml:space="preserve"> </w:t>
-      </w:r>
-      <w:r>
-        <w:rPr>
-          <w:rFonts w:ascii="Times New Roman" w:eastAsia="Times New Roman" w:hAnsi="Times New Roman" w:cs="Times New Roman"/>
-          <w:sz w:val="24"/>
-          <w:szCs w:val="24"/>
-          <w:lang w:eastAsia="pt-BR"/>
-        </w:rPr>
-        <w:t>e</w:t>
+        <w:t xml:space="preserve"> e</w:t>
       </w:r>
       <w:r>
         <w:rPr>
@@ -2600,7 +1777,7 @@
           <w:szCs w:val="20"/>
           <w:lang w:eastAsia="pt-BR"/>
         </w:rPr>
-        <w:t>CHURRASQUEIRA</w:t>
+        <w:t>GRELHA</w:t>
       </w:r>
       <w:r>
         <w:rPr>
@@ -2648,7 +1825,6 @@
           <w:szCs w:val="20"/>
           <w:lang w:eastAsia="pt-BR"/>
         </w:rPr>
-        <w:lastRenderedPageBreak/>
         <w:t>USE</w:t>
       </w:r>
       <w:r>
@@ -2699,51 +1875,6 @@
           <w:lang w:eastAsia="pt-BR"/>
         </w:rPr>
         <w:t>FIM</w:t>
-      </w:r>
-    </w:p>
-    <w:p>
-      <w:pPr>
-        <w:pStyle w:val="PargrafodaLista"/>
-        <w:spacing w:before="100" w:beforeAutospacing="1" w:after="100" w:afterAutospacing="1" w:line="240" w:lineRule="auto"/>
-        <w:rPr>
-          <w:rFonts w:ascii="Times New Roman" w:eastAsia="Times New Roman" w:hAnsi="Times New Roman" w:cs="Times New Roman"/>
-          <w:color w:val="FF0000"/>
-          <w:sz w:val="24"/>
-          <w:szCs w:val="24"/>
-          <w:lang w:eastAsia="pt-BR"/>
-        </w:rPr>
-      </w:pPr>
-      <w:r>
-        <w:rPr>
-          <w:rFonts w:ascii="Times New Roman" w:eastAsia="Times New Roman" w:hAnsi="Times New Roman" w:cs="Times New Roman"/>
-          <w:color w:val="FF0000"/>
-          <w:sz w:val="24"/>
-          <w:szCs w:val="24"/>
-          <w:lang w:eastAsia="pt-BR"/>
-        </w:rPr>
-        <w:t xml:space="preserve">OBS: </w:t>
-      </w:r>
-      <w:r>
-        <w:rPr>
-          <w:rFonts w:ascii="Times New Roman" w:eastAsia="Times New Roman" w:hAnsi="Times New Roman" w:cs="Times New Roman"/>
-          <w:color w:val="FF0000"/>
-          <w:sz w:val="24"/>
-          <w:szCs w:val="24"/>
-          <w:lang w:eastAsia="pt-BR"/>
-        </w:rPr>
-        <w:t xml:space="preserve">Quarta e última cena, o jogador precisa colocar a carne para assar, aí sim pode pegar a cerveja para finalizar o game, se caso, ele utilize o comando USE CERVEJA, teria que aparecer alguma mensagem “Você precisa assar a carne para os convidados primeiro” ou algo do tipo. </w:t>
-      </w:r>
-      <w:bookmarkStart w:id="0" w:name="_GoBack"/>
-      <w:bookmarkEnd w:id="0"/>
-      <w:r>
-        <w:rPr>
-          <w:rFonts w:ascii="Times New Roman" w:eastAsia="Times New Roman" w:hAnsi="Times New Roman" w:cs="Times New Roman"/>
-          <w:color w:val="FF0000"/>
-          <w:sz w:val="24"/>
-          <w:szCs w:val="24"/>
-          <w:lang w:eastAsia="pt-BR"/>
-        </w:rPr>
-        <w:t xml:space="preserve"> </w:t>
       </w:r>
     </w:p>
     <w:p>

</xml_diff>